<commit_message>
Guide to configure, deploy and run application Logout application
</commit_message>
<xml_diff>
--- a/Document/Guide to configure, deploy and run application.docx
+++ b/Document/Guide to configure, deploy and run application.docx
@@ -425,6 +425,7 @@
                   </w:rPr>
                   <w:t xml:space="preserve">: </w:t>
                 </w:r>
+                <w:proofErr w:type="spellStart"/>
                 <w:r>
                   <w:rPr>
                     <w:rFonts w:cstheme="minorHAnsi"/>
@@ -432,7 +433,17 @@
                     <w:sz w:val="24"/>
                     <w:szCs w:val="24"/>
                   </w:rPr>
-                  <w:t>Zakiullah Khan</w:t>
+                  <w:t>Zakiullah</w:t>
+                </w:r>
+                <w:proofErr w:type="spellEnd"/>
+                <w:r>
+                  <w:rPr>
+                    <w:rFonts w:cstheme="minorHAnsi"/>
+                    <w:bCs/>
+                    <w:sz w:val="24"/>
+                    <w:szCs w:val="24"/>
+                  </w:rPr>
+                  <w:t xml:space="preserve"> Khan</w:t>
                 </w:r>
                 <w:r>
                   <w:rPr>
@@ -618,6 +629,7 @@
               <w:lang w:val="en-US"/>
             </w:rPr>
           </w:pPr>
+          <w:proofErr w:type="spellStart"/>
           <w:r>
             <w:rPr>
               <w:rFonts w:eastAsiaTheme="minorEastAsia" w:cstheme="minorHAnsi"/>
@@ -625,7 +637,37 @@
               <w:szCs w:val="24"/>
               <w:lang w:val="en-US"/>
             </w:rPr>
-            <w:t>Bijay Shahi (12021856)</w:t>
+            <w:t>Bijay</w:t>
+          </w:r>
+          <w:proofErr w:type="spellEnd"/>
+          <w:r>
+            <w:rPr>
+              <w:rFonts w:eastAsiaTheme="minorEastAsia" w:cstheme="minorHAnsi"/>
+              <w:sz w:val="24"/>
+              <w:szCs w:val="24"/>
+              <w:lang w:val="en-US"/>
+            </w:rPr>
+            <w:t xml:space="preserve"> </w:t>
+          </w:r>
+          <w:proofErr w:type="spellStart"/>
+          <w:r>
+            <w:rPr>
+              <w:rFonts w:eastAsiaTheme="minorEastAsia" w:cstheme="minorHAnsi"/>
+              <w:sz w:val="24"/>
+              <w:szCs w:val="24"/>
+              <w:lang w:val="en-US"/>
+            </w:rPr>
+            <w:t>Shahi</w:t>
+          </w:r>
+          <w:proofErr w:type="spellEnd"/>
+          <w:r>
+            <w:rPr>
+              <w:rFonts w:eastAsiaTheme="minorEastAsia" w:cstheme="minorHAnsi"/>
+              <w:sz w:val="24"/>
+              <w:szCs w:val="24"/>
+              <w:lang w:val="en-US"/>
+            </w:rPr>
+            <w:t xml:space="preserve"> (12021856)</w:t>
           </w:r>
         </w:p>
         <w:p>
@@ -638,6 +680,7 @@
               <w:lang w:val="en-US"/>
             </w:rPr>
           </w:pPr>
+          <w:proofErr w:type="spellStart"/>
           <w:r>
             <w:rPr>
               <w:rFonts w:eastAsiaTheme="minorEastAsia" w:cstheme="minorHAnsi"/>
@@ -645,8 +688,29 @@
               <w:szCs w:val="24"/>
               <w:lang w:val="en-US"/>
             </w:rPr>
-            <w:t>Keshav Khadka</w:t>
+            <w:t>Keshav</w:t>
           </w:r>
+          <w:proofErr w:type="spellEnd"/>
+          <w:r>
+            <w:rPr>
+              <w:rFonts w:eastAsiaTheme="minorEastAsia" w:cstheme="minorHAnsi"/>
+              <w:sz w:val="24"/>
+              <w:szCs w:val="24"/>
+              <w:lang w:val="en-US"/>
+            </w:rPr>
+            <w:t xml:space="preserve"> </w:t>
+          </w:r>
+          <w:proofErr w:type="spellStart"/>
+          <w:r>
+            <w:rPr>
+              <w:rFonts w:eastAsiaTheme="minorEastAsia" w:cstheme="minorHAnsi"/>
+              <w:sz w:val="24"/>
+              <w:szCs w:val="24"/>
+              <w:lang w:val="en-US"/>
+            </w:rPr>
+            <w:t>Khadka</w:t>
+          </w:r>
+          <w:proofErr w:type="spellEnd"/>
           <w:r>
             <w:rPr>
               <w:rFonts w:eastAsiaTheme="minorEastAsia" w:cstheme="minorHAnsi"/>
@@ -943,8 +1007,6 @@
                   </w:rPr>
                   <w:t xml:space="preserve"> and run</w:t>
                 </w:r>
-                <w:bookmarkStart w:id="0" w:name="_GoBack"/>
-                <w:bookmarkEnd w:id="0"/>
                 <w:r>
                   <w:rPr>
                     <w:rFonts w:eastAsiaTheme="minorEastAsia" w:cstheme="minorHAnsi"/>
@@ -1112,14 +1174,14 @@
             </w:rPr>
             <w:fldChar w:fldCharType="separate"/>
           </w:r>
-          <w:hyperlink w:anchor="_Toc494320420" w:history="1">
+          <w:hyperlink w:anchor="_Toc494321679" w:history="1">
             <w:r>
               <w:rPr>
                 <w:rStyle w:val="Hyperlink"/>
                 <w:noProof/>
                 <w:lang w:val="en-US" w:eastAsia="en-MY"/>
               </w:rPr>
-              <w:t>1. Create and configure JDBC connection pool</w:t>
+              <w:t>1. Requirements</w:t>
             </w:r>
             <w:r>
               <w:rPr>
@@ -1140,7 +1202,7 @@
                 <w:noProof/>
                 <w:webHidden/>
               </w:rPr>
-              <w:instrText xml:space="preserve"> PAGEREF _Toc494320420 \h </w:instrText>
+              <w:instrText xml:space="preserve"> PAGEREF _Toc494321679 \h </w:instrText>
             </w:r>
             <w:r>
               <w:rPr>
@@ -1180,13 +1242,14 @@
               <w:lang w:eastAsia="en-MY"/>
             </w:rPr>
           </w:pPr>
-          <w:hyperlink w:anchor="_Toc494320421" w:history="1">
+          <w:hyperlink w:anchor="_Toc494321680" w:history="1">
             <w:r>
               <w:rPr>
                 <w:rStyle w:val="Hyperlink"/>
                 <w:noProof/>
+                <w:lang w:val="en-US" w:eastAsia="en-MY"/>
               </w:rPr>
-              <w:t>2. Compile the application</w:t>
+              <w:t>2. Create and configure JDBC connection pool</w:t>
             </w:r>
             <w:r>
               <w:rPr>
@@ -1207,7 +1270,7 @@
                 <w:noProof/>
                 <w:webHidden/>
               </w:rPr>
-              <w:instrText xml:space="preserve"> PAGEREF _Toc494320421 \h </w:instrText>
+              <w:instrText xml:space="preserve"> PAGEREF _Toc494321680 \h </w:instrText>
             </w:r>
             <w:r>
               <w:rPr>
@@ -1247,13 +1310,82 @@
               <w:lang w:eastAsia="en-MY"/>
             </w:rPr>
           </w:pPr>
-          <w:hyperlink w:anchor="_Toc494320422" w:history="1">
+          <w:hyperlink w:anchor="_Toc494321681" w:history="1">
             <w:r>
               <w:rPr>
                 <w:rStyle w:val="Hyperlink"/>
                 <w:noProof/>
               </w:rPr>
-              <w:t>3. Deploy the application</w:t>
+              <w:t>3. Compile the application</w:t>
+            </w:r>
+            <w:bookmarkStart w:id="0" w:name="_GoBack"/>
+            <w:bookmarkEnd w:id="0"/>
+            <w:r>
+              <w:rPr>
+                <w:noProof/>
+                <w:webHidden/>
+              </w:rPr>
+              <w:tab/>
+            </w:r>
+            <w:r>
+              <w:rPr>
+                <w:noProof/>
+                <w:webHidden/>
+              </w:rPr>
+              <w:fldChar w:fldCharType="begin"/>
+            </w:r>
+            <w:r>
+              <w:rPr>
+                <w:noProof/>
+                <w:webHidden/>
+              </w:rPr>
+              <w:instrText xml:space="preserve"> PAGEREF _Toc494321681 \h </w:instrText>
+            </w:r>
+            <w:r>
+              <w:rPr>
+                <w:noProof/>
+                <w:webHidden/>
+              </w:rPr>
+            </w:r>
+            <w:r>
+              <w:rPr>
+                <w:noProof/>
+                <w:webHidden/>
+              </w:rPr>
+              <w:fldChar w:fldCharType="separate"/>
+            </w:r>
+            <w:r>
+              <w:rPr>
+                <w:noProof/>
+                <w:webHidden/>
+              </w:rPr>
+              <w:t>3</w:t>
+            </w:r>
+            <w:r>
+              <w:rPr>
+                <w:noProof/>
+                <w:webHidden/>
+              </w:rPr>
+              <w:fldChar w:fldCharType="end"/>
+            </w:r>
+          </w:hyperlink>
+        </w:p>
+        <w:p>
+          <w:pPr>
+            <w:pStyle w:val="TOC1"/>
+            <w:rPr>
+              <w:rFonts w:eastAsiaTheme="minorEastAsia"/>
+              <w:noProof/>
+              <w:lang w:eastAsia="en-MY"/>
+            </w:rPr>
+          </w:pPr>
+          <w:hyperlink w:anchor="_Toc494321682" w:history="1">
+            <w:r>
+              <w:rPr>
+                <w:rStyle w:val="Hyperlink"/>
+                <w:noProof/>
+              </w:rPr>
+              <w:t>4. Deploy the application</w:t>
             </w:r>
             <w:r>
               <w:rPr>
@@ -1274,7 +1406,7 @@
                 <w:noProof/>
                 <w:webHidden/>
               </w:rPr>
-              <w:instrText xml:space="preserve"> PAGEREF _Toc494320422 \h </w:instrText>
+              <w:instrText xml:space="preserve"> PAGEREF _Toc494321682 \h </w:instrText>
             </w:r>
             <w:r>
               <w:rPr>
@@ -1294,7 +1426,7 @@
                 <w:noProof/>
                 <w:webHidden/>
               </w:rPr>
-              <w:t>4</w:t>
+              <w:t>5</w:t>
             </w:r>
             <w:r>
               <w:rPr>
@@ -1314,13 +1446,13 @@
               <w:lang w:eastAsia="en-MY"/>
             </w:rPr>
           </w:pPr>
-          <w:hyperlink w:anchor="_Toc494320423" w:history="1">
+          <w:hyperlink w:anchor="_Toc494321683" w:history="1">
             <w:r>
               <w:rPr>
                 <w:rStyle w:val="Hyperlink"/>
                 <w:noProof/>
               </w:rPr>
-              <w:t>4. Login to Administrator portal</w:t>
+              <w:t>5. Login to Administrator portal</w:t>
             </w:r>
             <w:r>
               <w:rPr>
@@ -1341,7 +1473,7 @@
                 <w:noProof/>
                 <w:webHidden/>
               </w:rPr>
-              <w:instrText xml:space="preserve"> PAGEREF _Toc494320423 \h </w:instrText>
+              <w:instrText xml:space="preserve"> PAGEREF _Toc494321683 \h </w:instrText>
             </w:r>
             <w:r>
               <w:rPr>
@@ -1361,7 +1493,7 @@
                 <w:noProof/>
                 <w:webHidden/>
               </w:rPr>
-              <w:t>5</w:t>
+              <w:t>6</w:t>
             </w:r>
             <w:r>
               <w:rPr>
@@ -1408,17 +1540,90 @@
           <w:lang w:val="en-US" w:eastAsia="en-MY"/>
         </w:rPr>
       </w:pPr>
-      <w:bookmarkStart w:id="1" w:name="_Toc494320422"/>
-      <w:bookmarkStart w:id="2" w:name="_Toc483863818"/>
-      <w:bookmarkStart w:id="3" w:name="_Toc494320420"/>
+      <w:bookmarkStart w:id="1" w:name="_Toc483863818"/>
+      <w:bookmarkStart w:id="2" w:name="_Toc494321679"/>
       <w:r>
         <w:rPr>
           <w:lang w:val="en-US" w:eastAsia="en-MY"/>
         </w:rPr>
         <w:lastRenderedPageBreak/>
-        <w:t xml:space="preserve">1. </w:t>
+        <w:t>1. Requirements</w:t>
       </w:r>
       <w:bookmarkEnd w:id="2"/>
+    </w:p>
+    <w:p>
+      <w:pPr>
+        <w:pStyle w:val="ListParagraph"/>
+        <w:numPr>
+          <w:ilvl w:val="0"/>
+          <w:numId w:val="31"/>
+        </w:numPr>
+        <w:rPr>
+          <w:lang w:val="en-US" w:eastAsia="en-MY"/>
+        </w:rPr>
+      </w:pPr>
+      <w:proofErr w:type="spellStart"/>
+      <w:r>
+        <w:rPr>
+          <w:lang w:val="en-US" w:eastAsia="en-MY"/>
+        </w:rPr>
+        <w:t>Netbeans</w:t>
+      </w:r>
+      <w:proofErr w:type="spellEnd"/>
+      <w:r>
+        <w:rPr>
+          <w:lang w:val="en-US" w:eastAsia="en-MY"/>
+        </w:rPr>
+        <w:t xml:space="preserve"> IDE 8.2 or above</w:t>
+      </w:r>
+    </w:p>
+    <w:p>
+      <w:pPr>
+        <w:pStyle w:val="ListParagraph"/>
+        <w:numPr>
+          <w:ilvl w:val="0"/>
+          <w:numId w:val="31"/>
+        </w:numPr>
+        <w:rPr>
+          <w:lang w:val="en-US" w:eastAsia="en-MY"/>
+        </w:rPr>
+      </w:pPr>
+      <w:proofErr w:type="spellStart"/>
+      <w:r>
+        <w:rPr>
+          <w:lang w:val="en-US" w:eastAsia="en-MY"/>
+        </w:rPr>
+        <w:t>GlashFish</w:t>
+      </w:r>
+      <w:proofErr w:type="spellEnd"/>
+      <w:r>
+        <w:rPr>
+          <w:lang w:val="en-US" w:eastAsia="en-MY"/>
+        </w:rPr>
+        <w:t xml:space="preserve"> Server 4.1.1 or above</w:t>
+      </w:r>
+    </w:p>
+    <w:p>
+      <w:pPr>
+        <w:pStyle w:val="Heading1"/>
+        <w:rPr>
+          <w:lang w:val="en-US" w:eastAsia="en-MY"/>
+        </w:rPr>
+      </w:pPr>
+      <w:bookmarkStart w:id="3" w:name="_Toc494321680"/>
+      <w:r>
+        <w:rPr>
+          <w:lang w:val="en-US" w:eastAsia="en-MY"/>
+        </w:rPr>
+        <w:t>2</w:t>
+      </w:r>
+      <w:r>
+        <w:rPr>
+          <w:lang w:val="en-US" w:eastAsia="en-MY"/>
+        </w:rPr>
+        <w:t xml:space="preserve">. </w:t>
+      </w:r>
+      <w:bookmarkEnd w:id="1"/>
       <w:r>
         <w:rPr>
           <w:lang w:val="en-US" w:eastAsia="en-MY"/>
@@ -1460,7 +1665,21 @@
         <w:rPr>
           <w:lang w:val="en-US" w:eastAsia="en-MY"/>
         </w:rPr>
-        <w:t>Type startnetworkserver and press enter which will start the database server.</w:t>
+        <w:t xml:space="preserve">Type </w:t>
+      </w:r>
+      <w:proofErr w:type="spellStart"/>
+      <w:r>
+        <w:rPr>
+          <w:lang w:val="en-US" w:eastAsia="en-MY"/>
+        </w:rPr>
+        <w:t>startnetworkserver</w:t>
+      </w:r>
+      <w:proofErr w:type="spellEnd"/>
+      <w:r>
+        <w:rPr>
+          <w:lang w:val="en-US" w:eastAsia="en-MY"/>
+        </w:rPr>
+        <w:t xml:space="preserve"> and press enter which will start the database server.</w:t>
       </w:r>
     </w:p>
     <w:p>
@@ -1527,7 +1746,21 @@
         <w:rPr>
           <w:lang w:val="en-US" w:eastAsia="en-MY"/>
         </w:rPr>
-        <w:t>Open another command shell and type asadmin start-domain and press enter which will start the Glassfish server.</w:t>
+        <w:t xml:space="preserve">Open another command shell and type </w:t>
+      </w:r>
+      <w:proofErr w:type="spellStart"/>
+      <w:r>
+        <w:rPr>
+          <w:lang w:val="en-US" w:eastAsia="en-MY"/>
+        </w:rPr>
+        <w:t>asadmin</w:t>
+      </w:r>
+      <w:proofErr w:type="spellEnd"/>
+      <w:r>
+        <w:rPr>
+          <w:lang w:val="en-US" w:eastAsia="en-MY"/>
+        </w:rPr>
+        <w:t xml:space="preserve"> start-domain and press enter which will start the Glassfish server.</w:t>
       </w:r>
     </w:p>
     <w:p>
@@ -1619,8 +1852,53 @@
       <w:pPr>
         <w:pStyle w:val="ListParagraph"/>
       </w:pPr>
-      <w:r>
-        <w:t>asadmin create-jdbc-connection-pool --datasourceclassname=org.apache.derby.jdbc.ClientDataSource --restype=javax.sql.DataSource --property portNumber=1527:password=APP:user=APP:serv</w:t>
+      <w:proofErr w:type="spellStart"/>
+      <w:r>
+        <w:t>asadmin</w:t>
+      </w:r>
+      <w:proofErr w:type="spellEnd"/>
+      <w:r>
+        <w:t xml:space="preserve"> create-</w:t>
+      </w:r>
+      <w:proofErr w:type="spellStart"/>
+      <w:r>
+        <w:t>jdbc</w:t>
+      </w:r>
+      <w:proofErr w:type="spellEnd"/>
+      <w:r>
+        <w:t>-connection-pool --</w:t>
+      </w:r>
+      <w:proofErr w:type="spellStart"/>
+      <w:r>
+        <w:t>datasourceclassname</w:t>
+      </w:r>
+      <w:proofErr w:type="spellEnd"/>
+      <w:r>
+        <w:t>=</w:t>
+      </w:r>
+      <w:proofErr w:type="spellStart"/>
+      <w:r>
+        <w:t>org.apache.derby.jdbc.ClientDataSource</w:t>
+      </w:r>
+      <w:proofErr w:type="spellEnd"/>
+      <w:r>
+        <w:t xml:space="preserve"> --</w:t>
+      </w:r>
+      <w:proofErr w:type="spellStart"/>
+      <w:r>
+        <w:t>restype</w:t>
+      </w:r>
+      <w:proofErr w:type="spellEnd"/>
+      <w:r>
+        <w:t>=</w:t>
+      </w:r>
+      <w:proofErr w:type="spellStart"/>
+      <w:r>
+        <w:t>javax.sql.DataSource</w:t>
+      </w:r>
+      <w:proofErr w:type="spellEnd"/>
+      <w:r>
+        <w:t xml:space="preserve"> --property portNumber=1527:password=APP:user=APP:serv</w:t>
       </w:r>
       <w:r>
         <w:t>erName=localhost:databaseName=RYDA</w:t>
@@ -1629,11 +1907,16 @@
         <w:t>DB:conne</w:t>
       </w:r>
       <w:r>
-        <w:t>ctionAttributes=;create\=true RYDA</w:t>
+        <w:t xml:space="preserve">ctionAttributes=;create\=true </w:t>
+      </w:r>
+      <w:proofErr w:type="spellStart"/>
+      <w:r>
+        <w:t>RYDA</w:t>
       </w:r>
       <w:r>
         <w:t>Pool</w:t>
       </w:r>
+      <w:proofErr w:type="spellEnd"/>
     </w:p>
     <w:p>
       <w:pPr>
@@ -1697,9 +1980,19 @@
       <w:pPr>
         <w:pStyle w:val="ListParagraph"/>
       </w:pPr>
-      <w:r>
-        <w:t>asadmin ping-connection-pool RYDAPool</w:t>
-      </w:r>
+      <w:proofErr w:type="spellStart"/>
+      <w:r>
+        <w:t>asadmin</w:t>
+      </w:r>
+      <w:proofErr w:type="spellEnd"/>
+      <w:r>
+        <w:t xml:space="preserve"> ping-connection-pool </w:t>
+      </w:r>
+      <w:proofErr w:type="spellStart"/>
+      <w:r>
+        <w:t>RYDAPool</w:t>
+      </w:r>
+      <w:proofErr w:type="spellEnd"/>
     </w:p>
     <w:p>
       <w:pPr>
@@ -1763,14 +2056,48 @@
       <w:pPr>
         <w:pStyle w:val="ListParagraph"/>
       </w:pPr>
-      <w:r>
-        <w:t>asadmin create-jdb</w:t>
-      </w:r>
-      <w:r>
-        <w:t>c-resource --connectionpoolid RYDAPool</w:t>
-      </w:r>
-      <w:r>
-        <w:t xml:space="preserve"> jdbc/</w:t>
+      <w:proofErr w:type="spellStart"/>
+      <w:r>
+        <w:t>asadmin</w:t>
+      </w:r>
+      <w:proofErr w:type="spellEnd"/>
+      <w:r>
+        <w:t xml:space="preserve"> create-</w:t>
+      </w:r>
+      <w:proofErr w:type="spellStart"/>
+      <w:r>
+        <w:t>jdb</w:t>
+      </w:r>
+      <w:r>
+        <w:t>c</w:t>
+      </w:r>
+      <w:proofErr w:type="spellEnd"/>
+      <w:r>
+        <w:t>-resource --</w:t>
+      </w:r>
+      <w:proofErr w:type="spellStart"/>
+      <w:r>
+        <w:t>connectionpoolid</w:t>
+      </w:r>
+      <w:proofErr w:type="spellEnd"/>
+      <w:r>
+        <w:t xml:space="preserve"> </w:t>
+      </w:r>
+      <w:proofErr w:type="spellStart"/>
+      <w:r>
+        <w:t>RYDAPool</w:t>
+      </w:r>
+      <w:proofErr w:type="spellEnd"/>
+      <w:r>
+        <w:t xml:space="preserve"> </w:t>
+      </w:r>
+      <w:proofErr w:type="spellStart"/>
+      <w:r>
+        <w:t>jdbc</w:t>
+      </w:r>
+      <w:proofErr w:type="spellEnd"/>
+      <w:r>
+        <w:t>/</w:t>
       </w:r>
       <w:r>
         <w:t>RYDA</w:t>
@@ -1829,9 +2156,12 @@
       <w:pPr>
         <w:pStyle w:val="Heading1"/>
       </w:pPr>
-      <w:bookmarkStart w:id="4" w:name="_Toc494320421"/>
-      <w:r>
-        <w:t>2. Compile the application</w:t>
+      <w:bookmarkStart w:id="4" w:name="_Toc494321681"/>
+      <w:r>
+        <w:t>3</w:t>
+      </w:r>
+      <w:r>
+        <w:t>. Compile the application</w:t>
       </w:r>
       <w:bookmarkEnd w:id="4"/>
     </w:p>
@@ -1844,7 +2174,15 @@
         </w:numPr>
       </w:pPr>
       <w:r>
-        <w:t>Extract the .zip file and import the project into netbeans.</w:t>
+        <w:t xml:space="preserve">Extract the .zip file and import the project into </w:t>
+      </w:r>
+      <w:proofErr w:type="spellStart"/>
+      <w:r>
+        <w:t>netbeans</w:t>
+      </w:r>
+      <w:proofErr w:type="spellEnd"/>
+      <w:r>
+        <w:t>.</w:t>
       </w:r>
     </w:p>
     <w:p>
@@ -1859,13 +2197,37 @@
         <w:t xml:space="preserve">Open persistence.xml file and locate data source with </w:t>
       </w:r>
       <w:r>
-        <w:t>&lt;jta-data-source&gt;jdbc/</w:t>
+        <w:t>&lt;</w:t>
+      </w:r>
+      <w:proofErr w:type="spellStart"/>
+      <w:r>
+        <w:t>jta</w:t>
+      </w:r>
+      <w:proofErr w:type="spellEnd"/>
+      <w:r>
+        <w:t>-data-source&gt;</w:t>
+      </w:r>
+      <w:proofErr w:type="spellStart"/>
+      <w:r>
+        <w:t>jdbc</w:t>
+      </w:r>
+      <w:proofErr w:type="spellEnd"/>
+      <w:r>
+        <w:t>/</w:t>
       </w:r>
       <w:r>
         <w:t>RYDA</w:t>
       </w:r>
       <w:r>
-        <w:t>DS&lt;/jta-data-source&gt;</w:t>
+        <w:t>DS&lt;/</w:t>
+      </w:r>
+      <w:proofErr w:type="spellStart"/>
+      <w:r>
+        <w:t>jta</w:t>
+      </w:r>
+      <w:proofErr w:type="spellEnd"/>
+      <w:r>
+        <w:t>-data-source&gt;</w:t>
       </w:r>
     </w:p>
     <w:p>
@@ -1877,6 +2239,7 @@
           <w:noProof/>
           <w:lang w:eastAsia="en-MY"/>
         </w:rPr>
+        <w:lastRenderedPageBreak/>
         <w:drawing>
           <wp:inline distT="0" distB="0" distL="0" distR="0" wp14:anchorId="683A9747" wp14:editId="2ACA71F6">
             <wp:extent cx="5731510" cy="723265"/>
@@ -1944,14 +2307,18 @@
       <w:pPr>
         <w:pStyle w:val="Heading1"/>
       </w:pPr>
+      <w:bookmarkStart w:id="5" w:name="_Toc494321682"/>
       <w:r>
         <w:lastRenderedPageBreak/>
-        <w:t>3.</w:t>
+        <w:t>4</w:t>
+      </w:r>
+      <w:r>
+        <w:t>.</w:t>
       </w:r>
       <w:r>
         <w:t xml:space="preserve"> Deploy the application</w:t>
       </w:r>
-      <w:bookmarkEnd w:id="1"/>
+      <w:bookmarkEnd w:id="5"/>
     </w:p>
     <w:p>
       <w:pPr>
@@ -1974,14 +2341,32 @@
         </w:numPr>
       </w:pPr>
       <w:r>
-        <w:t>Type asadmin deploy --force=true dist\</w:t>
-      </w:r>
+        <w:t xml:space="preserve">Type </w:t>
+      </w:r>
+      <w:proofErr w:type="spellStart"/>
+      <w:r>
+        <w:t>asadmin</w:t>
+      </w:r>
+      <w:proofErr w:type="spellEnd"/>
+      <w:r>
+        <w:t xml:space="preserve"> deploy --force=true </w:t>
+      </w:r>
+      <w:proofErr w:type="spellStart"/>
+      <w:r>
+        <w:t>dist</w:t>
+      </w:r>
+      <w:proofErr w:type="spellEnd"/>
+      <w:r>
+        <w:t>\</w:t>
+      </w:r>
+      <w:proofErr w:type="spellStart"/>
       <w:r>
         <w:t>RYDA</w:t>
       </w:r>
       <w:r>
         <w:t>.war</w:t>
       </w:r>
+      <w:proofErr w:type="spellEnd"/>
     </w:p>
     <w:p>
       <w:pPr>
@@ -2038,7 +2423,15 @@
         </w:numPr>
       </w:pPr>
       <w:r>
-        <w:t>Open glassfish server in browser with url http://localhost:4848</w:t>
+        <w:t xml:space="preserve">Open glassfish server in browser with </w:t>
+      </w:r>
+      <w:proofErr w:type="spellStart"/>
+      <w:r>
+        <w:t>url</w:t>
+      </w:r>
+      <w:proofErr w:type="spellEnd"/>
+      <w:r>
+        <w:t xml:space="preserve"> http://localhost:4848</w:t>
       </w:r>
     </w:p>
     <w:p>
@@ -2531,7 +2924,7 @@
           </mc:Choice>
           <mc:Fallback>
             <w:pict>
-              <v:shape w14:anchorId="1421D2A5" id="Text Box 88" o:spid="_x0000_s1027" type="#_x0000_t202" style="position:absolute;left:0;text-align:left;margin-left:147.35pt;margin-top:259.4pt;width:242.7pt;height:20.5pt;z-index:251749376;visibility:visible;mso-wrap-style:square;mso-width-percent:0;mso-height-percent:0;mso-wrap-distance-left:9pt;mso-wrap-distance-top:0;mso-wrap-distance-right:9pt;mso-wrap-distance-bottom:0;mso-position-horizontal:absolute;mso-position-horizontal-relative:text;mso-position-vertical:absolute;mso-position-vertical-relative:text;mso-width-percent:0;mso-height-percent:0;mso-width-relative:margin;mso-height-relative:margin;v-text-anchor:top" o:gfxdata="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" fillcolor="white [3201]" stroked="f" strokeweight=".5pt">
+              <v:shape w14:anchorId="1421D2A5" id="Text Box 88" o:spid="_x0000_s1027" type="#_x0000_t202" style="position:absolute;margin-left:147.35pt;margin-top:259.4pt;width:242.7pt;height:20.5pt;z-index:251749376;visibility:visible;mso-wrap-style:square;mso-width-percent:0;mso-height-percent:0;mso-wrap-distance-left:9pt;mso-wrap-distance-top:0;mso-wrap-distance-right:9pt;mso-wrap-distance-bottom:0;mso-position-horizontal:absolute;mso-position-horizontal-relative:text;mso-position-vertical:absolute;mso-position-vertical-relative:text;mso-width-percent:0;mso-height-percent:0;mso-width-relative:margin;mso-height-relative:margin;v-text-anchor:top" o:gfxdata="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" fillcolor="white [3201]" stroked="f" strokeweight=".5pt">
                 <v:textbox>
                   <w:txbxContent>
                     <w:p>
@@ -2609,15 +3002,42 @@
       <w:pPr>
         <w:pStyle w:val="Heading1"/>
       </w:pPr>
-      <w:bookmarkStart w:id="5" w:name="_Toc494320423"/>
-      <w:r>
-        <w:t>4. Login to Administrator portal</w:t>
-      </w:r>
-      <w:bookmarkEnd w:id="5"/>
+      <w:bookmarkStart w:id="6" w:name="_Toc494321683"/>
+      <w:r>
+        <w:t>5</w:t>
+      </w:r>
+      <w:r>
+        <w:t>. Login to Administrator portal</w:t>
+      </w:r>
+      <w:bookmarkEnd w:id="6"/>
     </w:p>
     <w:p>
       <w:r>
-        <w:t xml:space="preserve">4.1. Browse url root/admin/login.xhtml as in screenshot below which will redirect you to the login screen. Adminstrator portal can </w:t>
+        <w:t xml:space="preserve">1. Browse </w:t>
+      </w:r>
+      <w:proofErr w:type="spellStart"/>
+      <w:r>
+        <w:t>url</w:t>
+      </w:r>
+      <w:proofErr w:type="spellEnd"/>
+      <w:r>
+        <w:t xml:space="preserve"> root/admin/</w:t>
+      </w:r>
+      <w:proofErr w:type="spellStart"/>
+      <w:r>
+        <w:t>login.xhtml</w:t>
+      </w:r>
+      <w:proofErr w:type="spellEnd"/>
+      <w:r>
+        <w:t xml:space="preserve"> as in screenshot below which will redirect you to the login screen. </w:t>
+      </w:r>
+      <w:proofErr w:type="spellStart"/>
+      <w:r>
+        <w:t>Adminstrator</w:t>
+      </w:r>
+      <w:proofErr w:type="spellEnd"/>
+      <w:r>
+        <w:t xml:space="preserve"> portal can </w:t>
       </w:r>
       <w:r>
         <w:t xml:space="preserve">be access with below credential </w:t>
@@ -2626,8 +3046,13 @@
         <w:t>(</w:t>
       </w:r>
       <w:r>
-        <w:t>which is created by default on application startup</w:t>
-      </w:r>
+        <w:t xml:space="preserve">which is created by default on application </w:t>
+      </w:r>
+      <w:proofErr w:type="spellStart"/>
+      <w:r>
+        <w:t>startup</w:t>
+      </w:r>
+      <w:proofErr w:type="spellEnd"/>
       <w:r>
         <w:t>)</w:t>
       </w:r>
@@ -2653,7 +3078,7 @@
         <w:spacing w:after="0"/>
       </w:pPr>
       <w:r>
-        <w:t>4.2. Enter the provided username and password into the corresponding input text box and click on Login button which will redirect you to Administrator Dashboard.</w:t>
+        <w:t>2. Enter the provided username and password into the corresponding input text box and click on Login button which will redirect you to Administrator Dashboard.</w:t>
       </w:r>
     </w:p>
     <w:p>
@@ -2797,7 +3222,7 @@
           <w:rPr>
             <w:noProof/>
           </w:rPr>
-          <w:t>5</w:t>
+          <w:t>6</w:t>
         </w:r>
         <w:r>
           <w:rPr>
@@ -3341,6 +3766,92 @@
     </w:lvl>
   </w:abstractNum>
   <w:abstractNum w:abstractNumId="3" w15:restartNumberingAfterBreak="0">
+    <w:nsid w:val="0C6C32F3"/>
+    <w:multiLevelType w:val="hybridMultilevel"/>
+    <w:tmpl w:val="845C5090"/>
+    <w:lvl w:ilvl="0" w:tplc="4409000F">
+      <w:start w:val="1"/>
+      <w:numFmt w:val="decimal"/>
+      <w:lvlText w:val="%1."/>
+      <w:lvlJc w:val="left"/>
+      <w:pPr>
+        <w:ind w:left="720" w:hanging="360"/>
+      </w:pPr>
+    </w:lvl>
+    <w:lvl w:ilvl="1" w:tplc="44090019" w:tentative="1">
+      <w:start w:val="1"/>
+      <w:numFmt w:val="lowerLetter"/>
+      <w:lvlText w:val="%2."/>
+      <w:lvlJc w:val="left"/>
+      <w:pPr>
+        <w:ind w:left="1440" w:hanging="360"/>
+      </w:pPr>
+    </w:lvl>
+    <w:lvl w:ilvl="2" w:tplc="4409001B" w:tentative="1">
+      <w:start w:val="1"/>
+      <w:numFmt w:val="lowerRoman"/>
+      <w:lvlText w:val="%3."/>
+      <w:lvlJc w:val="right"/>
+      <w:pPr>
+        <w:ind w:left="2160" w:hanging="180"/>
+      </w:pPr>
+    </w:lvl>
+    <w:lvl w:ilvl="3" w:tplc="4409000F" w:tentative="1">
+      <w:start w:val="1"/>
+      <w:numFmt w:val="decimal"/>
+      <w:lvlText w:val="%4."/>
+      <w:lvlJc w:val="left"/>
+      <w:pPr>
+        <w:ind w:left="2880" w:hanging="360"/>
+      </w:pPr>
+    </w:lvl>
+    <w:lvl w:ilvl="4" w:tplc="44090019" w:tentative="1">
+      <w:start w:val="1"/>
+      <w:numFmt w:val="lowerLetter"/>
+      <w:lvlText w:val="%5."/>
+      <w:lvlJc w:val="left"/>
+      <w:pPr>
+        <w:ind w:left="3600" w:hanging="360"/>
+      </w:pPr>
+    </w:lvl>
+    <w:lvl w:ilvl="5" w:tplc="4409001B" w:tentative="1">
+      <w:start w:val="1"/>
+      <w:numFmt w:val="lowerRoman"/>
+      <w:lvlText w:val="%6."/>
+      <w:lvlJc w:val="right"/>
+      <w:pPr>
+        <w:ind w:left="4320" w:hanging="180"/>
+      </w:pPr>
+    </w:lvl>
+    <w:lvl w:ilvl="6" w:tplc="4409000F" w:tentative="1">
+      <w:start w:val="1"/>
+      <w:numFmt w:val="decimal"/>
+      <w:lvlText w:val="%7."/>
+      <w:lvlJc w:val="left"/>
+      <w:pPr>
+        <w:ind w:left="5040" w:hanging="360"/>
+      </w:pPr>
+    </w:lvl>
+    <w:lvl w:ilvl="7" w:tplc="44090019" w:tentative="1">
+      <w:start w:val="1"/>
+      <w:numFmt w:val="lowerLetter"/>
+      <w:lvlText w:val="%8."/>
+      <w:lvlJc w:val="left"/>
+      <w:pPr>
+        <w:ind w:left="5760" w:hanging="360"/>
+      </w:pPr>
+    </w:lvl>
+    <w:lvl w:ilvl="8" w:tplc="4409001B" w:tentative="1">
+      <w:start w:val="1"/>
+      <w:numFmt w:val="lowerRoman"/>
+      <w:lvlText w:val="%9."/>
+      <w:lvlJc w:val="right"/>
+      <w:pPr>
+        <w:ind w:left="6480" w:hanging="180"/>
+      </w:pPr>
+    </w:lvl>
+  </w:abstractNum>
+  <w:abstractNum w:abstractNumId="4" w15:restartNumberingAfterBreak="0">
     <w:nsid w:val="0ED41B71"/>
     <w:multiLevelType w:val="hybridMultilevel"/>
     <w:tmpl w:val="F3383DAA"/>
@@ -3426,7 +3937,96 @@
       </w:pPr>
     </w:lvl>
   </w:abstractNum>
-  <w:abstractNum w:abstractNumId="4" w15:restartNumberingAfterBreak="0">
+  <w:abstractNum w:abstractNumId="5" w15:restartNumberingAfterBreak="0">
+    <w:nsid w:val="18082027"/>
+    <w:multiLevelType w:val="hybridMultilevel"/>
+    <w:tmpl w:val="FBFA579C"/>
+    <w:lvl w:ilvl="0" w:tplc="4409000F">
+      <w:start w:val="1"/>
+      <w:numFmt w:val="decimal"/>
+      <w:lvlText w:val="%1."/>
+      <w:lvlJc w:val="left"/>
+      <w:pPr>
+        <w:ind w:left="720" w:hanging="360"/>
+      </w:pPr>
+      <w:rPr>
+        <w:rFonts w:hint="default"/>
+      </w:rPr>
+    </w:lvl>
+    <w:lvl w:ilvl="1" w:tplc="44090019" w:tentative="1">
+      <w:start w:val="1"/>
+      <w:numFmt w:val="lowerLetter"/>
+      <w:lvlText w:val="%2."/>
+      <w:lvlJc w:val="left"/>
+      <w:pPr>
+        <w:ind w:left="1440" w:hanging="360"/>
+      </w:pPr>
+    </w:lvl>
+    <w:lvl w:ilvl="2" w:tplc="4409001B" w:tentative="1">
+      <w:start w:val="1"/>
+      <w:numFmt w:val="lowerRoman"/>
+      <w:lvlText w:val="%3."/>
+      <w:lvlJc w:val="right"/>
+      <w:pPr>
+        <w:ind w:left="2160" w:hanging="180"/>
+      </w:pPr>
+    </w:lvl>
+    <w:lvl w:ilvl="3" w:tplc="4409000F" w:tentative="1">
+      <w:start w:val="1"/>
+      <w:numFmt w:val="decimal"/>
+      <w:lvlText w:val="%4."/>
+      <w:lvlJc w:val="left"/>
+      <w:pPr>
+        <w:ind w:left="2880" w:hanging="360"/>
+      </w:pPr>
+    </w:lvl>
+    <w:lvl w:ilvl="4" w:tplc="44090019" w:tentative="1">
+      <w:start w:val="1"/>
+      <w:numFmt w:val="lowerLetter"/>
+      <w:lvlText w:val="%5."/>
+      <w:lvlJc w:val="left"/>
+      <w:pPr>
+        <w:ind w:left="3600" w:hanging="360"/>
+      </w:pPr>
+    </w:lvl>
+    <w:lvl w:ilvl="5" w:tplc="4409001B" w:tentative="1">
+      <w:start w:val="1"/>
+      <w:numFmt w:val="lowerRoman"/>
+      <w:lvlText w:val="%6."/>
+      <w:lvlJc w:val="right"/>
+      <w:pPr>
+        <w:ind w:left="4320" w:hanging="180"/>
+      </w:pPr>
+    </w:lvl>
+    <w:lvl w:ilvl="6" w:tplc="4409000F" w:tentative="1">
+      <w:start w:val="1"/>
+      <w:numFmt w:val="decimal"/>
+      <w:lvlText w:val="%7."/>
+      <w:lvlJc w:val="left"/>
+      <w:pPr>
+        <w:ind w:left="5040" w:hanging="360"/>
+      </w:pPr>
+    </w:lvl>
+    <w:lvl w:ilvl="7" w:tplc="44090019" w:tentative="1">
+      <w:start w:val="1"/>
+      <w:numFmt w:val="lowerLetter"/>
+      <w:lvlText w:val="%8."/>
+      <w:lvlJc w:val="left"/>
+      <w:pPr>
+        <w:ind w:left="5760" w:hanging="360"/>
+      </w:pPr>
+    </w:lvl>
+    <w:lvl w:ilvl="8" w:tplc="4409001B" w:tentative="1">
+      <w:start w:val="1"/>
+      <w:numFmt w:val="lowerRoman"/>
+      <w:lvlText w:val="%9."/>
+      <w:lvlJc w:val="right"/>
+      <w:pPr>
+        <w:ind w:left="6480" w:hanging="180"/>
+      </w:pPr>
+    </w:lvl>
+  </w:abstractNum>
+  <w:abstractNum w:abstractNumId="6" w15:restartNumberingAfterBreak="0">
     <w:nsid w:val="1A3768F5"/>
     <w:multiLevelType w:val="hybridMultilevel"/>
     <w:tmpl w:val="9592A702"/>
@@ -3512,7 +4112,7 @@
       </w:pPr>
     </w:lvl>
   </w:abstractNum>
-  <w:abstractNum w:abstractNumId="5" w15:restartNumberingAfterBreak="0">
+  <w:abstractNum w:abstractNumId="7" w15:restartNumberingAfterBreak="0">
     <w:nsid w:val="1C383714"/>
     <w:multiLevelType w:val="hybridMultilevel"/>
     <w:tmpl w:val="80E8E394"/>
@@ -3601,7 +4201,7 @@
       </w:pPr>
     </w:lvl>
   </w:abstractNum>
-  <w:abstractNum w:abstractNumId="6" w15:restartNumberingAfterBreak="0">
+  <w:abstractNum w:abstractNumId="8" w15:restartNumberingAfterBreak="0">
     <w:nsid w:val="23C02989"/>
     <w:multiLevelType w:val="hybridMultilevel"/>
     <w:tmpl w:val="CB2E4F00"/>
@@ -3690,7 +4290,7 @@
       </w:pPr>
     </w:lvl>
   </w:abstractNum>
-  <w:abstractNum w:abstractNumId="7" w15:restartNumberingAfterBreak="0">
+  <w:abstractNum w:abstractNumId="9" w15:restartNumberingAfterBreak="0">
     <w:nsid w:val="24910293"/>
     <w:multiLevelType w:val="multilevel"/>
     <w:tmpl w:val="F088527C"/>
@@ -3811,7 +4411,7 @@
       </w:rPr>
     </w:lvl>
   </w:abstractNum>
-  <w:abstractNum w:abstractNumId="8" w15:restartNumberingAfterBreak="0">
+  <w:abstractNum w:abstractNumId="10" w15:restartNumberingAfterBreak="0">
     <w:nsid w:val="2E151338"/>
     <w:multiLevelType w:val="multilevel"/>
     <w:tmpl w:val="0F06AC20"/>
@@ -3924,7 +4524,7 @@
       </w:rPr>
     </w:lvl>
   </w:abstractNum>
-  <w:abstractNum w:abstractNumId="9" w15:restartNumberingAfterBreak="0">
+  <w:abstractNum w:abstractNumId="11" w15:restartNumberingAfterBreak="0">
     <w:nsid w:val="327E4D04"/>
     <w:multiLevelType w:val="hybridMultilevel"/>
     <w:tmpl w:val="BE8CAF56"/>
@@ -4037,7 +4637,7 @@
       </w:rPr>
     </w:lvl>
   </w:abstractNum>
-  <w:abstractNum w:abstractNumId="10" w15:restartNumberingAfterBreak="0">
+  <w:abstractNum w:abstractNumId="12" w15:restartNumberingAfterBreak="0">
     <w:nsid w:val="36800ACA"/>
     <w:multiLevelType w:val="multilevel"/>
     <w:tmpl w:val="11C061F2"/>
@@ -4150,7 +4750,7 @@
       </w:rPr>
     </w:lvl>
   </w:abstractNum>
-  <w:abstractNum w:abstractNumId="11" w15:restartNumberingAfterBreak="0">
+  <w:abstractNum w:abstractNumId="13" w15:restartNumberingAfterBreak="0">
     <w:nsid w:val="369F3EB2"/>
     <w:multiLevelType w:val="multilevel"/>
     <w:tmpl w:val="C624D16E"/>
@@ -4299,7 +4899,7 @@
       </w:rPr>
     </w:lvl>
   </w:abstractNum>
-  <w:abstractNum w:abstractNumId="12" w15:restartNumberingAfterBreak="0">
+  <w:abstractNum w:abstractNumId="14" w15:restartNumberingAfterBreak="0">
     <w:nsid w:val="36E815D6"/>
     <w:multiLevelType w:val="hybridMultilevel"/>
     <w:tmpl w:val="D85600C8"/>
@@ -4412,7 +5012,7 @@
       </w:rPr>
     </w:lvl>
   </w:abstractNum>
-  <w:abstractNum w:abstractNumId="13" w15:restartNumberingAfterBreak="0">
+  <w:abstractNum w:abstractNumId="15" w15:restartNumberingAfterBreak="0">
     <w:nsid w:val="3C1C410A"/>
     <w:multiLevelType w:val="multilevel"/>
     <w:tmpl w:val="E1B6C6C6"/>
@@ -4561,7 +5161,7 @@
       </w:rPr>
     </w:lvl>
   </w:abstractNum>
-  <w:abstractNum w:abstractNumId="14" w15:restartNumberingAfterBreak="0">
+  <w:abstractNum w:abstractNumId="16" w15:restartNumberingAfterBreak="0">
     <w:nsid w:val="3ECA1C76"/>
     <w:multiLevelType w:val="multilevel"/>
     <w:tmpl w:val="48BEFFE8"/>
@@ -4674,7 +5274,7 @@
       </w:rPr>
     </w:lvl>
   </w:abstractNum>
-  <w:abstractNum w:abstractNumId="15" w15:restartNumberingAfterBreak="0">
+  <w:abstractNum w:abstractNumId="17" w15:restartNumberingAfterBreak="0">
     <w:nsid w:val="3FB1319D"/>
     <w:multiLevelType w:val="hybridMultilevel"/>
     <w:tmpl w:val="0FD4A8A6"/>
@@ -4787,7 +5387,7 @@
       </w:rPr>
     </w:lvl>
   </w:abstractNum>
-  <w:abstractNum w:abstractNumId="16" w15:restartNumberingAfterBreak="0">
+  <w:abstractNum w:abstractNumId="18" w15:restartNumberingAfterBreak="0">
     <w:nsid w:val="473F0575"/>
     <w:multiLevelType w:val="hybridMultilevel"/>
     <w:tmpl w:val="8FB479B4"/>
@@ -4900,7 +5500,7 @@
       </w:rPr>
     </w:lvl>
   </w:abstractNum>
-  <w:abstractNum w:abstractNumId="17" w15:restartNumberingAfterBreak="0">
+  <w:abstractNum w:abstractNumId="19" w15:restartNumberingAfterBreak="0">
     <w:nsid w:val="4B5138C3"/>
     <w:multiLevelType w:val="hybridMultilevel"/>
     <w:tmpl w:val="BE345D84"/>
@@ -5013,7 +5613,7 @@
       </w:rPr>
     </w:lvl>
   </w:abstractNum>
-  <w:abstractNum w:abstractNumId="18" w15:restartNumberingAfterBreak="0">
+  <w:abstractNum w:abstractNumId="20" w15:restartNumberingAfterBreak="0">
     <w:nsid w:val="4C3C6C5F"/>
     <w:multiLevelType w:val="hybridMultilevel"/>
     <w:tmpl w:val="41A47E36"/>
@@ -5102,7 +5702,7 @@
       </w:pPr>
     </w:lvl>
   </w:abstractNum>
-  <w:abstractNum w:abstractNumId="19" w15:restartNumberingAfterBreak="0">
+  <w:abstractNum w:abstractNumId="21" w15:restartNumberingAfterBreak="0">
     <w:nsid w:val="50201FDF"/>
     <w:multiLevelType w:val="multilevel"/>
     <w:tmpl w:val="EC5AFD98"/>
@@ -5251,7 +5851,7 @@
       </w:rPr>
     </w:lvl>
   </w:abstractNum>
-  <w:abstractNum w:abstractNumId="20" w15:restartNumberingAfterBreak="0">
+  <w:abstractNum w:abstractNumId="22" w15:restartNumberingAfterBreak="0">
     <w:nsid w:val="53506EAD"/>
     <w:multiLevelType w:val="hybridMultilevel"/>
     <w:tmpl w:val="6E121DCC"/>
@@ -5364,7 +5964,7 @@
       </w:rPr>
     </w:lvl>
   </w:abstractNum>
-  <w:abstractNum w:abstractNumId="21" w15:restartNumberingAfterBreak="0">
+  <w:abstractNum w:abstractNumId="23" w15:restartNumberingAfterBreak="0">
     <w:nsid w:val="57A8143B"/>
     <w:multiLevelType w:val="hybridMultilevel"/>
     <w:tmpl w:val="79702D10"/>
@@ -5453,7 +6053,7 @@
       </w:pPr>
     </w:lvl>
   </w:abstractNum>
-  <w:abstractNum w:abstractNumId="22" w15:restartNumberingAfterBreak="0">
+  <w:abstractNum w:abstractNumId="24" w15:restartNumberingAfterBreak="0">
     <w:nsid w:val="66EE745C"/>
     <w:multiLevelType w:val="hybridMultilevel"/>
     <w:tmpl w:val="7E0ADCB4"/>
@@ -5566,7 +6166,7 @@
       </w:rPr>
     </w:lvl>
   </w:abstractNum>
-  <w:abstractNum w:abstractNumId="23" w15:restartNumberingAfterBreak="0">
+  <w:abstractNum w:abstractNumId="25" w15:restartNumberingAfterBreak="0">
     <w:nsid w:val="67C41B3E"/>
     <w:multiLevelType w:val="multilevel"/>
     <w:tmpl w:val="A90A5000"/>
@@ -5679,7 +6279,7 @@
       </w:rPr>
     </w:lvl>
   </w:abstractNum>
-  <w:abstractNum w:abstractNumId="24" w15:restartNumberingAfterBreak="0">
+  <w:abstractNum w:abstractNumId="26" w15:restartNumberingAfterBreak="0">
     <w:nsid w:val="68DE5427"/>
     <w:multiLevelType w:val="hybridMultilevel"/>
     <w:tmpl w:val="5838D7FC"/>
@@ -5792,7 +6392,7 @@
       </w:rPr>
     </w:lvl>
   </w:abstractNum>
-  <w:abstractNum w:abstractNumId="25" w15:restartNumberingAfterBreak="0">
+  <w:abstractNum w:abstractNumId="27" w15:restartNumberingAfterBreak="0">
     <w:nsid w:val="6AD67047"/>
     <w:multiLevelType w:val="multilevel"/>
     <w:tmpl w:val="E4506732"/>
@@ -5886,7 +6486,7 @@
       </w:pPr>
     </w:lvl>
   </w:abstractNum>
-  <w:abstractNum w:abstractNumId="26" w15:restartNumberingAfterBreak="0">
+  <w:abstractNum w:abstractNumId="28" w15:restartNumberingAfterBreak="0">
     <w:nsid w:val="6F125360"/>
     <w:multiLevelType w:val="multilevel"/>
     <w:tmpl w:val="7F64BE70"/>
@@ -6035,7 +6635,7 @@
       </w:rPr>
     </w:lvl>
   </w:abstractNum>
-  <w:abstractNum w:abstractNumId="27" w15:restartNumberingAfterBreak="0">
+  <w:abstractNum w:abstractNumId="29" w15:restartNumberingAfterBreak="0">
     <w:nsid w:val="6FFC5DA1"/>
     <w:multiLevelType w:val="multilevel"/>
     <w:tmpl w:val="8A8CA216"/>
@@ -6184,7 +6784,7 @@
       </w:rPr>
     </w:lvl>
   </w:abstractNum>
-  <w:abstractNum w:abstractNumId="28" w15:restartNumberingAfterBreak="0">
+  <w:abstractNum w:abstractNumId="30" w15:restartNumberingAfterBreak="0">
     <w:nsid w:val="747869F3"/>
     <w:multiLevelType w:val="multilevel"/>
     <w:tmpl w:val="C542F9D8"/>
@@ -6298,31 +6898,31 @@
     </w:lvl>
   </w:abstractNum>
   <w:num w:numId="1">
-    <w:abstractNumId w:val="20"/>
+    <w:abstractNumId w:val="22"/>
   </w:num>
   <w:num w:numId="2">
-    <w:abstractNumId w:val="16"/>
+    <w:abstractNumId w:val="18"/>
   </w:num>
   <w:num w:numId="3">
-    <w:abstractNumId w:val="15"/>
+    <w:abstractNumId w:val="17"/>
   </w:num>
   <w:num w:numId="4">
-    <w:abstractNumId w:val="12"/>
+    <w:abstractNumId w:val="14"/>
   </w:num>
   <w:num w:numId="5">
-    <w:abstractNumId w:val="17"/>
+    <w:abstractNumId w:val="19"/>
   </w:num>
   <w:num w:numId="6">
-    <w:abstractNumId w:val="22"/>
+    <w:abstractNumId w:val="24"/>
   </w:num>
   <w:num w:numId="7">
-    <w:abstractNumId w:val="21"/>
+    <w:abstractNumId w:val="23"/>
   </w:num>
   <w:num w:numId="8">
-    <w:abstractNumId w:val="6"/>
+    <w:abstractNumId w:val="8"/>
   </w:num>
   <w:num w:numId="9">
-    <w:abstractNumId w:val="7"/>
+    <w:abstractNumId w:val="9"/>
   </w:num>
   <w:num w:numId="10">
     <w:abstractNumId w:val="1"/>
@@ -6331,37 +6931,37 @@
     <w:abstractNumId w:val="2"/>
   </w:num>
   <w:num w:numId="12">
-    <w:abstractNumId w:val="18"/>
+    <w:abstractNumId w:val="20"/>
   </w:num>
   <w:num w:numId="13">
-    <w:abstractNumId w:val="26"/>
+    <w:abstractNumId w:val="28"/>
   </w:num>
   <w:num w:numId="14">
-    <w:abstractNumId w:val="13"/>
+    <w:abstractNumId w:val="15"/>
   </w:num>
   <w:num w:numId="15">
     <w:abstractNumId w:val="0"/>
   </w:num>
   <w:num w:numId="16">
+    <w:abstractNumId w:val="6"/>
+  </w:num>
+  <w:num w:numId="17">
     <w:abstractNumId w:val="4"/>
   </w:num>
-  <w:num w:numId="17">
-    <w:abstractNumId w:val="3"/>
-  </w:num>
   <w:num w:numId="18">
-    <w:abstractNumId w:val="9"/>
+    <w:abstractNumId w:val="11"/>
   </w:num>
   <w:num w:numId="19">
-    <w:abstractNumId w:val="11"/>
+    <w:abstractNumId w:val="13"/>
   </w:num>
   <w:num w:numId="20">
-    <w:abstractNumId w:val="27"/>
+    <w:abstractNumId w:val="29"/>
   </w:num>
   <w:num w:numId="21">
-    <w:abstractNumId w:val="19"/>
+    <w:abstractNumId w:val="21"/>
   </w:num>
   <w:num w:numId="22">
-    <w:abstractNumId w:val="25"/>
+    <w:abstractNumId w:val="27"/>
     <w:lvlOverride w:ilvl="0">
       <w:startOverride w:val="1"/>
     </w:lvlOverride>
@@ -6391,25 +6991,31 @@
     </w:lvlOverride>
   </w:num>
   <w:num w:numId="23">
-    <w:abstractNumId w:val="5"/>
+    <w:abstractNumId w:val="7"/>
   </w:num>
   <w:num w:numId="24">
-    <w:abstractNumId w:val="8"/>
+    <w:abstractNumId w:val="10"/>
   </w:num>
   <w:num w:numId="25">
-    <w:abstractNumId w:val="14"/>
+    <w:abstractNumId w:val="16"/>
   </w:num>
   <w:num w:numId="26">
-    <w:abstractNumId w:val="28"/>
+    <w:abstractNumId w:val="30"/>
   </w:num>
   <w:num w:numId="27">
-    <w:abstractNumId w:val="10"/>
+    <w:abstractNumId w:val="12"/>
   </w:num>
   <w:num w:numId="28">
-    <w:abstractNumId w:val="23"/>
+    <w:abstractNumId w:val="25"/>
   </w:num>
   <w:num w:numId="29">
-    <w:abstractNumId w:val="24"/>
+    <w:abstractNumId w:val="26"/>
+  </w:num>
+  <w:num w:numId="30">
+    <w:abstractNumId w:val="3"/>
+  </w:num>
+  <w:num w:numId="31">
+    <w:abstractNumId w:val="5"/>
   </w:num>
 </w:numbering>
 </file>
@@ -7434,6 +8040,7 @@
     <w:rsid w:val="00243C43"/>
     <w:rsid w:val="002831F5"/>
     <w:rsid w:val="002D314B"/>
+    <w:rsid w:val="0041562B"/>
     <w:rsid w:val="004D29C2"/>
     <w:rsid w:val="006D4CA3"/>
     <w:rsid w:val="00707042"/>
@@ -7449,6 +8056,7 @@
     <w:rsid w:val="00B12D6D"/>
     <w:rsid w:val="00B653A3"/>
     <w:rsid w:val="00BF1B4A"/>
+    <w:rsid w:val="00C732C3"/>
     <w:rsid w:val="00C85EAE"/>
     <w:rsid w:val="00D04DE1"/>
     <w:rsid w:val="00F50F11"/>
@@ -8464,7 +9072,7 @@
 </file>
 
 <file path=customXml/itemProps2.xml><?xml version="1.0" encoding="utf-8"?>
-<ds:datastoreItem xmlns:ds="http://schemas.openxmlformats.org/officeDocument/2006/customXml" ds:itemID="{DE569FFE-BC77-4135-8B73-F55ADC0ED662}">
+<ds:datastoreItem xmlns:ds="http://schemas.openxmlformats.org/officeDocument/2006/customXml" ds:itemID="{33125F8B-54B3-4BF1-8C7C-58CF4B1F59E4}">
   <ds:schemaRefs>
     <ds:schemaRef ds:uri="http://schemas.openxmlformats.org/officeDocument/2006/bibliography"/>
   </ds:schemaRefs>

</xml_diff>